<commit_message>
this is my fourteen commit
</commit_message>
<xml_diff>
--- a/README.docx
+++ b/README.docx
@@ -266,6 +266,7 @@
                                   <w:alias w:val="Date"/>
                                   <w:tag w:val=""/>
                                   <w:id w:val="797657020"/>
+                                  <w:showingPlcHdr/>
                                   <w:dataBinding w:prefixMappings="xmlns:ns0='http://schemas.microsoft.com/office/2006/coverPageProps' " w:xpath="/ns0:CoverPageProperties[1]/ns0:PublishDate[1]" w:storeItemID="{55AF091B-3C7A-41E3-B477-F2FDAA23CFDA}"/>
                                   <w:date w:fullDate="2017-03-31T00:00:00Z">
                                     <w:dateFormat w:val="MMMM d, yyyy"/>
@@ -294,7 +295,7 @@
                                         <w:sz w:val="28"/>
                                         <w:szCs w:val="28"/>
                                       </w:rPr>
-                                      <w:t>03/31/2017</w:t>
+                                      <w:t xml:space="preserve">     </w:t>
                                     </w:r>
                                   </w:p>
                                 </w:sdtContent>
@@ -400,6 +401,7 @@
                             <w:alias w:val="Date"/>
                             <w:tag w:val=""/>
                             <w:id w:val="797657020"/>
+                            <w:showingPlcHdr/>
                             <w:dataBinding w:prefixMappings="xmlns:ns0='http://schemas.microsoft.com/office/2006/coverPageProps' " w:xpath="/ns0:CoverPageProperties[1]/ns0:PublishDate[1]" w:storeItemID="{55AF091B-3C7A-41E3-B477-F2FDAA23CFDA}"/>
                             <w:date w:fullDate="2017-03-31T00:00:00Z">
                               <w:dateFormat w:val="MMMM d, yyyy"/>
@@ -428,7 +430,7 @@
                                   <w:sz w:val="28"/>
                                   <w:szCs w:val="28"/>
                                 </w:rPr>
-                                <w:t>03/31/2017</w:t>
+                                <w:t xml:space="preserve">     </w:t>
                               </w:r>
                             </w:p>
                           </w:sdtContent>
@@ -578,8 +580,6 @@
             <w:br w:type="page"/>
           </w:r>
         </w:p>
-        <w:bookmarkStart w:id="0" w:name="_GoBack" w:displacedByCustomXml="next"/>
-        <w:bookmarkEnd w:id="0" w:displacedByCustomXml="next"/>
       </w:sdtContent>
     </w:sdt>
     <w:p>
@@ -625,6 +625,7 @@
     </w:p>
     <w:p>
       <w:pPr>
+        <w:pStyle w:val="NoSpacing"/>
         <w:rPr>
           <w:sz w:val="28"/>
           <w:szCs w:val="28"/>
@@ -639,6 +640,29 @@
           <w:szCs w:val="28"/>
         </w:rPr>
         <w:t>INTRODUCTION</w:t>
+      </w:r>
+    </w:p>
+    <w:p>
+      <w:pPr>
+        <w:pStyle w:val="NoSpacing"/>
+        <w:rPr>
+          <w:sz w:val="24"/>
+          <w:szCs w:val="24"/>
+        </w:rPr>
+      </w:pPr>
+      <w:r>
+        <w:rPr>
+          <w:sz w:val="28"/>
+          <w:szCs w:val="28"/>
+        </w:rPr>
+        <w:t xml:space="preserve">            </w:t>
+      </w:r>
+      <w:r>
+        <w:rPr>
+          <w:sz w:val="24"/>
+          <w:szCs w:val="24"/>
+        </w:rPr>
+        <w:t>GitHub Activity</w:t>
       </w:r>
     </w:p>
     <w:p>
@@ -1203,109 +1227,158 @@
     <w:p>
       <w:pPr>
         <w:jc w:val="both"/>
-        <w:rPr>
-          <w:sz w:val="24"/>
-          <w:szCs w:val="24"/>
-        </w:rPr>
-      </w:pPr>
-      <w:r>
-        <w:rPr>
-          <w:sz w:val="24"/>
-          <w:szCs w:val="24"/>
-        </w:rPr>
-        <w:t xml:space="preserve">                               In </w:t>
-      </w:r>
-      <w:r>
-        <w:rPr>
-          <w:sz w:val="24"/>
-          <w:szCs w:val="24"/>
-        </w:rPr>
+      </w:pPr>
+      <w:r>
+        <w:rPr>
+          <w:sz w:val="24"/>
+          <w:szCs w:val="24"/>
+        </w:rPr>
+        <w:t xml:space="preserve">                               </w:t>
+      </w:r>
+      <w:r>
+        <w:t xml:space="preserve">In </w:t>
+      </w:r>
+      <w:r>
         <w:t xml:space="preserve">order to start a big project we should setup our mind and manage the time. So that to make </w:t>
       </w:r>
       <w:r>
-        <w:rPr>
-          <w:sz w:val="24"/>
-          <w:szCs w:val="24"/>
-        </w:rPr>
         <w:softHyphen/>
       </w:r>
       <w:r>
-        <w:rPr>
-          <w:sz w:val="24"/>
-          <w:szCs w:val="24"/>
-        </w:rPr>
         <w:softHyphen/>
       </w:r>
       <w:r>
-        <w:rPr>
-          <w:sz w:val="24"/>
-          <w:szCs w:val="24"/>
-        </w:rPr>
         <w:softHyphen/>
       </w:r>
       <w:r>
-        <w:rPr>
-          <w:sz w:val="24"/>
-          <w:szCs w:val="24"/>
-        </w:rPr>
         <w:softHyphen/>
       </w:r>
       <w:r>
-        <w:rPr>
-          <w:sz w:val="24"/>
-          <w:szCs w:val="24"/>
-        </w:rPr>
         <w:softHyphen/>
       </w:r>
       <w:r>
-        <w:rPr>
-          <w:sz w:val="24"/>
-          <w:szCs w:val="24"/>
-        </w:rPr>
         <w:t xml:space="preserve"> this website at first I made </w:t>
       </w:r>
       <w:r>
-        <w:rPr>
-          <w:sz w:val="24"/>
-          <w:szCs w:val="24"/>
-        </w:rPr>
         <w:t>t</w:t>
       </w:r>
       <w:r>
-        <w:rPr>
-          <w:sz w:val="24"/>
-          <w:szCs w:val="24"/>
-        </w:rPr>
         <w:t>he simple sketches fo</w:t>
       </w:r>
       <w:r>
-        <w:rPr>
-          <w:sz w:val="24"/>
-          <w:szCs w:val="24"/>
-        </w:rPr>
         <w:t>r D</w:t>
       </w:r>
       <w:r>
-        <w:rPr>
-          <w:sz w:val="24"/>
-          <w:szCs w:val="24"/>
-        </w:rPr>
         <w:t>esktop and</w:t>
       </w:r>
       <w:r>
-        <w:rPr>
-          <w:sz w:val="24"/>
-          <w:szCs w:val="24"/>
-        </w:rPr>
         <w:t xml:space="preserve"> I liked my website to view in mobile so that, I draw simple sketches for mobile also.</w:t>
       </w:r>
       <w:r>
-        <w:rPr>
-          <w:sz w:val="24"/>
-          <w:szCs w:val="24"/>
-        </w:rPr>
-        <w:t xml:space="preserve"> Then slowly I made the wireframes for that sketches in both Desktop as well as mobile view. Then I made my final design which contains four different pages: homepage, bio page, CVpage, contact page. I also made my own logo through online.</w:t>
-      </w:r>
+        <w:t xml:space="preserve"> Then slowly I made the wireframes for that sketches in both Desktop as well as mo</w:t>
+      </w:r>
+      <w:bookmarkStart w:id="0" w:name="_GoBack"/>
+      <w:bookmarkEnd w:id="0"/>
+      <w:r>
+        <w:t>bile view. Then I made my final design which contains four different pages: homepage, bio page, CVpage, contact page. I also made my own logo through</w:t>
+      </w:r>
+      <w:r>
+        <w:t xml:space="preserve"> online. </w:t>
+      </w:r>
+    </w:p>
+    <w:p>
+      <w:pPr>
+        <w:jc w:val="both"/>
+        <w:rPr>
+          <w:sz w:val="28"/>
+          <w:szCs w:val="28"/>
+        </w:rPr>
+      </w:pPr>
+      <w:r>
+        <w:rPr>
+          <w:sz w:val="28"/>
+          <w:szCs w:val="28"/>
+        </w:rPr>
+        <w:t>GitHub Activity</w:t>
+      </w:r>
+    </w:p>
+    <w:p>
+      <w:pPr>
+        <w:pStyle w:val="NoSpacing"/>
+        <w:rPr>
+          <w:rStyle w:val="NoSpacingChar"/>
+        </w:rPr>
+      </w:pPr>
+      <w:r>
+        <w:rPr>
+          <w:sz w:val="28"/>
+          <w:szCs w:val="28"/>
+        </w:rPr>
+        <w:t xml:space="preserve"> </w:t>
+      </w:r>
+      <w:r>
+        <w:t xml:space="preserve">After the </w:t>
+      </w:r>
+      <w:r>
+        <w:t>completion of each pages of html and css I put them in my Github account by adding, commiting and then pus</w:t>
+      </w:r>
+      <w:r>
+        <w:t xml:space="preserve">hing it to my Github account. </w:t>
+      </w:r>
+      <w:r>
+        <w:rPr>
+          <w:rStyle w:val="NoSpacingChar"/>
+        </w:rPr>
+        <w:t xml:space="preserve">My Github </w:t>
+      </w:r>
+      <w:r>
+        <w:rPr>
+          <w:rStyle w:val="NoSpacingChar"/>
+        </w:rPr>
+        <w:t>acco</w:t>
+      </w:r>
+      <w:r>
+        <w:rPr>
+          <w:rStyle w:val="NoSpacingChar"/>
+        </w:rPr>
+        <w:t xml:space="preserve">unt is </w:t>
+      </w:r>
+      <w:hyperlink r:id="rId11" w:history="1">
+        <w:r>
+          <w:rPr>
+            <w:rStyle w:val="Hyperlink"/>
+          </w:rPr>
+          <w:t>https://github.com/Laxmanmalla/CSY1018-assignment1.git</w:t>
+        </w:r>
+      </w:hyperlink>
+      <w:r>
+        <w:rPr>
+          <w:rStyle w:val="NoSpacingChar"/>
+        </w:rPr>
+        <w:t xml:space="preserve"> and </w:t>
+      </w:r>
+      <w:hyperlink r:id="rId12" w:history="1">
+        <w:r>
+          <w:rPr>
+            <w:rStyle w:val="Hyperlink"/>
+            <w:rFonts w:ascii="Segoe UI" w:hAnsi="Segoe UI" w:cs="Segoe UI"/>
+            <w:color w:val="0366D6"/>
+            <w:sz w:val="21"/>
+            <w:szCs w:val="21"/>
+          </w:rPr>
+          <w:t>https://laxmanmalla.github.io/CSY1018-assignment1/</w:t>
+        </w:r>
+      </w:hyperlink>
+    </w:p>
+    <w:p>
+      <w:pPr>
+        <w:pStyle w:val="NoSpacing"/>
+        <w:rPr>
+          <w:sz w:val="36"/>
+          <w:szCs w:val="32"/>
+          <w:u w:val="single"/>
+        </w:rPr>
+      </w:pPr>
     </w:p>
     <w:p>
       <w:pPr>
@@ -1384,7 +1457,7 @@
                     </pic:cNvPicPr>
                   </pic:nvPicPr>
                   <pic:blipFill>
-                    <a:blip r:embed="rId11" cstate="print">
+                    <a:blip r:embed="rId13" cstate="print">
                       <a:extLst>
                         <a:ext uri="{28A0092B-C50C-407E-A947-70E740481C1C}">
                           <a14:useLocalDpi xmlns:a14="http://schemas.microsoft.com/office/drawing/2010/main" val="0"/>
@@ -1422,6 +1495,7 @@
         <w:jc w:val="both"/>
       </w:pPr>
       <w:r>
+        <w:lastRenderedPageBreak/>
         <w:t>I want to make my homepage simple but a</w:t>
       </w:r>
       <w:r>
@@ -1486,11 +1560,7 @@
         <w:t xml:space="preserve"> the background images </w:t>
       </w:r>
       <w:r>
-        <w:t xml:space="preserve">so that, I will be writing some of my information briefly </w:t>
-      </w:r>
-      <w:r>
-        <w:lastRenderedPageBreak/>
-        <w:t>over that background images</w:t>
+        <w:t>so that, I will be writing some of my information briefly over that background images</w:t>
       </w:r>
       <w:r>
         <w:t>.</w:t>
@@ -1622,7 +1692,7 @@
                     </pic:cNvPicPr>
                   </pic:nvPicPr>
                   <pic:blipFill>
-                    <a:blip r:embed="rId12" cstate="print">
+                    <a:blip r:embed="rId14" cstate="print">
                       <a:extLst>
                         <a:ext uri="{28A0092B-C50C-407E-A947-70E740481C1C}">
                           <a14:useLocalDpi xmlns:a14="http://schemas.microsoft.com/office/drawing/2010/main" val="0"/>
@@ -1826,7 +1896,7 @@
                     </pic:cNvPicPr>
                   </pic:nvPicPr>
                   <pic:blipFill>
-                    <a:blip r:embed="rId13" cstate="print">
+                    <a:blip r:embed="rId15" cstate="print">
                       <a:extLst>
                         <a:ext uri="{28A0092B-C50C-407E-A947-70E740481C1C}">
                           <a14:useLocalDpi xmlns:a14="http://schemas.microsoft.com/office/drawing/2010/main" val="0"/>
@@ -1989,7 +2059,7 @@
                     </pic:cNvPicPr>
                   </pic:nvPicPr>
                   <pic:blipFill>
-                    <a:blip r:embed="rId14" cstate="print">
+                    <a:blip r:embed="rId16" cstate="print">
                       <a:extLst>
                         <a:ext uri="{28A0092B-C50C-407E-A947-70E740481C1C}">
                           <a14:useLocalDpi xmlns:a14="http://schemas.microsoft.com/office/drawing/2010/main" val="0"/>
@@ -2151,7 +2221,7 @@
                     </pic:cNvPicPr>
                   </pic:nvPicPr>
                   <pic:blipFill>
-                    <a:blip r:embed="rId15" cstate="print">
+                    <a:blip r:embed="rId17" cstate="print">
                       <a:extLst>
                         <a:ext uri="{28A0092B-C50C-407E-A947-70E740481C1C}">
                           <a14:useLocalDpi xmlns:a14="http://schemas.microsoft.com/office/drawing/2010/main" val="0"/>
@@ -2243,7 +2313,7 @@
                     </pic:cNvPicPr>
                   </pic:nvPicPr>
                   <pic:blipFill>
-                    <a:blip r:embed="rId16" cstate="print">
+                    <a:blip r:embed="rId18" cstate="print">
                       <a:extLst>
                         <a:ext uri="{28A0092B-C50C-407E-A947-70E740481C1C}">
                           <a14:useLocalDpi xmlns:a14="http://schemas.microsoft.com/office/drawing/2010/main" val="0"/>
@@ -2345,7 +2415,7 @@
                     </pic:cNvPicPr>
                   </pic:nvPicPr>
                   <pic:blipFill>
-                    <a:blip r:embed="rId17" cstate="print">
+                    <a:blip r:embed="rId19" cstate="print">
                       <a:extLst>
                         <a:ext uri="{28A0092B-C50C-407E-A947-70E740481C1C}">
                           <a14:useLocalDpi xmlns:a14="http://schemas.microsoft.com/office/drawing/2010/main" val="0"/>
@@ -2435,7 +2505,7 @@
                     </pic:cNvPicPr>
                   </pic:nvPicPr>
                   <pic:blipFill>
-                    <a:blip r:embed="rId18" cstate="print">
+                    <a:blip r:embed="rId20" cstate="print">
                       <a:extLst>
                         <a:ext uri="{28A0092B-C50C-407E-A947-70E740481C1C}">
                           <a14:useLocalDpi xmlns:a14="http://schemas.microsoft.com/office/drawing/2010/main" val="0"/>
@@ -2551,7 +2621,7 @@
                     </pic:cNvPicPr>
                   </pic:nvPicPr>
                   <pic:blipFill>
-                    <a:blip r:embed="rId19">
+                    <a:blip r:embed="rId21">
                       <a:extLst>
                         <a:ext uri="{28A0092B-C50C-407E-A947-70E740481C1C}">
                           <a14:useLocalDpi xmlns:a14="http://schemas.microsoft.com/office/drawing/2010/main" val="0"/>
@@ -2820,7 +2890,7 @@
                     </pic:cNvPicPr>
                   </pic:nvPicPr>
                   <pic:blipFill>
-                    <a:blip r:embed="rId20">
+                    <a:blip r:embed="rId22">
                       <a:extLst>
                         <a:ext uri="{28A0092B-C50C-407E-A947-70E740481C1C}">
                           <a14:useLocalDpi xmlns:a14="http://schemas.microsoft.com/office/drawing/2010/main" val="0"/>
@@ -2909,7 +2979,7 @@
                     </pic:cNvPicPr>
                   </pic:nvPicPr>
                   <pic:blipFill>
-                    <a:blip r:embed="rId21">
+                    <a:blip r:embed="rId23">
                       <a:extLst>
                         <a:ext uri="{28A0092B-C50C-407E-A947-70E740481C1C}">
                           <a14:useLocalDpi xmlns:a14="http://schemas.microsoft.com/office/drawing/2010/main" val="0"/>
@@ -3072,7 +3142,7 @@
                     </pic:cNvPicPr>
                   </pic:nvPicPr>
                   <pic:blipFill>
-                    <a:blip r:embed="rId22">
+                    <a:blip r:embed="rId24">
                       <a:extLst>
                         <a:ext uri="{28A0092B-C50C-407E-A947-70E740481C1C}">
                           <a14:useLocalDpi xmlns:a14="http://schemas.microsoft.com/office/drawing/2010/main" val="0"/>
@@ -3213,7 +3283,7 @@
                     </pic:cNvPicPr>
                   </pic:nvPicPr>
                   <pic:blipFill>
-                    <a:blip r:embed="rId23">
+                    <a:blip r:embed="rId25">
                       <a:extLst>
                         <a:ext uri="{28A0092B-C50C-407E-A947-70E740481C1C}">
                           <a14:useLocalDpi xmlns:a14="http://schemas.microsoft.com/office/drawing/2010/main" val="0"/>
@@ -3292,7 +3362,7 @@
                     </pic:cNvPicPr>
                   </pic:nvPicPr>
                   <pic:blipFill>
-                    <a:blip r:embed="rId24">
+                    <a:blip r:embed="rId26">
                       <a:extLst>
                         <a:ext uri="{28A0092B-C50C-407E-A947-70E740481C1C}">
                           <a14:useLocalDpi xmlns:a14="http://schemas.microsoft.com/office/drawing/2010/main" val="0"/>
@@ -3366,7 +3436,7 @@
                     </pic:cNvPicPr>
                   </pic:nvPicPr>
                   <pic:blipFill>
-                    <a:blip r:embed="rId25">
+                    <a:blip r:embed="rId27">
                       <a:extLst>
                         <a:ext uri="{28A0092B-C50C-407E-A947-70E740481C1C}">
                           <a14:useLocalDpi xmlns:a14="http://schemas.microsoft.com/office/drawing/2010/main" val="0"/>
@@ -3445,7 +3515,7 @@
                     </pic:cNvPicPr>
                   </pic:nvPicPr>
                   <pic:blipFill>
-                    <a:blip r:embed="rId26">
+                    <a:blip r:embed="rId28">
                       <a:extLst>
                         <a:ext uri="{28A0092B-C50C-407E-A947-70E740481C1C}">
                           <a14:useLocalDpi xmlns:a14="http://schemas.microsoft.com/office/drawing/2010/main" val="0"/>
@@ -3512,7 +3582,7 @@
       <w:r>
         <w:t xml:space="preserve">                              In order to make my own logo I tried to make it from different sources like paint, Photoshop and other many sources but I felt some how easy and faster way by making the logo through free logo design tools so I went to the websites </w:t>
       </w:r>
-      <w:hyperlink r:id="rId27" w:history="1">
+      <w:hyperlink r:id="rId29" w:history="1">
         <w:r>
           <w:rPr>
             <w:rStyle w:val="Hyperlink"/>
@@ -3558,7 +3628,7 @@
                     </pic:cNvPicPr>
                   </pic:nvPicPr>
                   <pic:blipFill>
-                    <a:blip r:embed="rId28">
+                    <a:blip r:embed="rId30">
                       <a:extLst>
                         <a:ext uri="{28A0092B-C50C-407E-A947-70E740481C1C}">
                           <a14:useLocalDpi xmlns:a14="http://schemas.microsoft.com/office/drawing/2010/main" val="0"/>
@@ -3646,7 +3716,7 @@
                     </pic:cNvPicPr>
                   </pic:nvPicPr>
                   <pic:blipFill>
-                    <a:blip r:embed="rId29">
+                    <a:blip r:embed="rId31">
                       <a:extLst>
                         <a:ext uri="{28A0092B-C50C-407E-A947-70E740481C1C}">
                           <a14:useLocalDpi xmlns:a14="http://schemas.microsoft.com/office/drawing/2010/main" val="0"/>
@@ -3766,7 +3836,7 @@
                     </pic:cNvPicPr>
                   </pic:nvPicPr>
                   <pic:blipFill>
-                    <a:blip r:embed="rId30">
+                    <a:blip r:embed="rId32">
                       <a:extLst>
                         <a:ext uri="{28A0092B-C50C-407E-A947-70E740481C1C}">
                           <a14:useLocalDpi xmlns:a14="http://schemas.microsoft.com/office/drawing/2010/main" val="0"/>
@@ -3882,7 +3952,7 @@
                     </pic:cNvPicPr>
                   </pic:nvPicPr>
                   <pic:blipFill>
-                    <a:blip r:embed="rId31">
+                    <a:blip r:embed="rId33">
                       <a:extLst>
                         <a:ext uri="{28A0092B-C50C-407E-A947-70E740481C1C}">
                           <a14:useLocalDpi xmlns:a14="http://schemas.microsoft.com/office/drawing/2010/main" val="0"/>
@@ -3999,7 +4069,7 @@
                     </pic:cNvPicPr>
                   </pic:nvPicPr>
                   <pic:blipFill>
-                    <a:blip r:embed="rId32">
+                    <a:blip r:embed="rId34">
                       <a:extLst>
                         <a:ext uri="{28A0092B-C50C-407E-A947-70E740481C1C}">
                           <a14:useLocalDpi xmlns:a14="http://schemas.microsoft.com/office/drawing/2010/main" val="0"/>
@@ -4116,7 +4186,7 @@
                     </pic:cNvPicPr>
                   </pic:nvPicPr>
                   <pic:blipFill>
-                    <a:blip r:embed="rId33">
+                    <a:blip r:embed="rId35">
                       <a:extLst>
                         <a:ext uri="{28A0092B-C50C-407E-A947-70E740481C1C}">
                           <a14:useLocalDpi xmlns:a14="http://schemas.microsoft.com/office/drawing/2010/main" val="0"/>
@@ -4243,7 +4313,7 @@
                     </pic:cNvPicPr>
                   </pic:nvPicPr>
                   <pic:blipFill>
-                    <a:blip r:embed="rId34">
+                    <a:blip r:embed="rId36">
                       <a:extLst>
                         <a:ext uri="{28A0092B-C50C-407E-A947-70E740481C1C}">
                           <a14:useLocalDpi xmlns:a14="http://schemas.microsoft.com/office/drawing/2010/main" val="0"/>
@@ -4402,7 +4472,7 @@
                     </pic:cNvPicPr>
                   </pic:nvPicPr>
                   <pic:blipFill>
-                    <a:blip r:embed="rId35">
+                    <a:blip r:embed="rId37">
                       <a:extLst>
                         <a:ext uri="{28A0092B-C50C-407E-A947-70E740481C1C}">
                           <a14:useLocalDpi xmlns:a14="http://schemas.microsoft.com/office/drawing/2010/main" val="0"/>
@@ -4487,7 +4557,7 @@
                     </pic:cNvPicPr>
                   </pic:nvPicPr>
                   <pic:blipFill>
-                    <a:blip r:embed="rId36">
+                    <a:blip r:embed="rId38">
                       <a:extLst>
                         <a:ext uri="{28A0092B-C50C-407E-A947-70E740481C1C}">
                           <a14:useLocalDpi xmlns:a14="http://schemas.microsoft.com/office/drawing/2010/main" val="0"/>
@@ -4583,7 +4653,7 @@
                     </pic:cNvPicPr>
                   </pic:nvPicPr>
                   <pic:blipFill>
-                    <a:blip r:embed="rId37">
+                    <a:blip r:embed="rId39">
                       <a:extLst>
                         <a:ext uri="{28A0092B-C50C-407E-A947-70E740481C1C}">
                           <a14:useLocalDpi xmlns:a14="http://schemas.microsoft.com/office/drawing/2010/main" val="0"/>
@@ -4680,7 +4750,7 @@
                     </pic:cNvPicPr>
                   </pic:nvPicPr>
                   <pic:blipFill>
-                    <a:blip r:embed="rId38">
+                    <a:blip r:embed="rId40">
                       <a:extLst>
                         <a:ext uri="{28A0092B-C50C-407E-A947-70E740481C1C}">
                           <a14:useLocalDpi xmlns:a14="http://schemas.microsoft.com/office/drawing/2010/main" val="0"/>
@@ -4809,7 +4879,7 @@
                     </pic:cNvPicPr>
                   </pic:nvPicPr>
                   <pic:blipFill>
-                    <a:blip r:embed="rId39">
+                    <a:blip r:embed="rId41">
                       <a:extLst>
                         <a:ext uri="{28A0092B-C50C-407E-A947-70E740481C1C}">
                           <a14:useLocalDpi xmlns:a14="http://schemas.microsoft.com/office/drawing/2010/main" val="0"/>
@@ -4938,7 +5008,7 @@
                     </pic:cNvPicPr>
                   </pic:nvPicPr>
                   <pic:blipFill>
-                    <a:blip r:embed="rId40">
+                    <a:blip r:embed="rId42">
                       <a:extLst>
                         <a:ext uri="{28A0092B-C50C-407E-A947-70E740481C1C}">
                           <a14:useLocalDpi xmlns:a14="http://schemas.microsoft.com/office/drawing/2010/main" val="0"/>
@@ -5204,7 +5274,7 @@
       <w:r>
         <w:t xml:space="preserve">from:     </w:t>
       </w:r>
-      <w:hyperlink r:id="rId41" w:history="1">
+      <w:hyperlink r:id="rId43" w:history="1">
         <w:r>
           <w:rPr>
             <w:rStyle w:val="Hyperlink"/>
@@ -5252,7 +5322,7 @@
         <w:ind w:left="1440"/>
         <w:jc w:val="both"/>
       </w:pPr>
-      <w:hyperlink r:id="rId42" w:history="1">
+      <w:hyperlink r:id="rId44" w:history="1">
         <w:r>
           <w:rPr>
             <w:rStyle w:val="Hyperlink"/>
@@ -5300,8 +5370,8 @@
       </w:r>
     </w:p>
     <w:sectPr>
-      <w:headerReference w:type="default" r:id="rId43"/>
-      <w:footerReference w:type="default" r:id="rId44"/>
+      <w:headerReference w:type="default" r:id="rId45"/>
+      <w:footerReference w:type="default" r:id="rId46"/>
       <w:pgSz w:w="12240" w:h="15840"/>
       <w:pgMar w:top="1440" w:right="1440" w:bottom="1440" w:left="1620" w:header="720" w:footer="720" w:gutter="0"/>
       <w:pgNumType w:start="0"/>
@@ -8354,9 +8424,8 @@
     <w:panose1 w:val="020B0502040204020203"/>
     <w:charset w:val="00"/>
     <w:family w:val="swiss"/>
-    <w:notTrueType/>
     <w:pitch w:val="variable"/>
-    <w:sig w:usb0="00000003" w:usb1="00000000" w:usb2="00000000" w:usb3="00000000" w:csb0="00000001" w:csb1="00000000"/>
+    <w:sig w:usb0="E4002EFF" w:usb1="C000E47F" w:usb2="00000009" w:usb3="00000000" w:csb0="000001FF" w:csb1="00000000"/>
   </w:font>
 </w:fonts>
 </file>
@@ -8379,8 +8448,11 @@
     <w:rsid w:val="00433922"/>
     <w:rsid w:val="00475B8F"/>
     <w:rsid w:val="00484284"/>
+    <w:rsid w:val="00612099"/>
     <w:rsid w:val="00846CA4"/>
     <w:rsid w:val="00A0010E"/>
+    <w:rsid w:val="00AC1614"/>
+    <w:rsid w:val="00E37575"/>
   </w:rsids>
   <m:mathPr>
     <m:mathFont m:val="Cambria Math"/>
@@ -9127,7 +9199,7 @@
 </file>
 
 <file path=customXml/itemProps2.xml><?xml version="1.0" encoding="utf-8"?>
-<ds:datastoreItem xmlns:ds="http://schemas.openxmlformats.org/officeDocument/2006/customXml" ds:itemID="{C0508D20-6E9C-4C02-89D9-446417E8525B}">
+<ds:datastoreItem xmlns:ds="http://schemas.openxmlformats.org/officeDocument/2006/customXml" ds:itemID="{915207E1-9AC5-4BE2-9FA0-8E36904CCEBB}">
   <ds:schemaRefs>
     <ds:schemaRef ds:uri="http://schemas.openxmlformats.org/officeDocument/2006/bibliography"/>
   </ds:schemaRefs>

</xml_diff>